<commit_message>
New translations email 5-3 [template] partner email – document verification failed.docx (Sinhala)
</commit_message>
<xml_diff>
--- a/public/email/crowdin/translations/si/Email 5-3 [TEMPLATE] Partner email – document verification failed.docx
+++ b/public/email/crowdin/translations/si/Email 5-3 [TEMPLATE] Partner email – document verification failed.docx
@@ -16,14 +16,14 @@
             <w:color w:val="1155cc"/>
             <w:u w:val="single"/>
           </w:rPr>
-          <w:t>English</w:t>
+          <w:t>ඉංග්‍රීසි</w:t>
         </w:r>
       </w:hyperlink>
       <w:r>
         <w:rPr>
           <w:color w:val="ff0000"/>
         </w:rPr>
-        <w:t xml:space="preserve"> / Portuguese / French / Thai / Vietnamese / Spanish</w:t>
+        <w:t xml:space="preserve"> / පෝරුසිය / ප්‍රංශ / තැයි / වීට්නාමීස් / ස්පාඤ්ජ නම්</w:t>
       </w:r>
     </w:p>
     <w:p>
@@ -45,7 +45,7 @@
         <w:pStyle w:val="P68B1DB1-Normal2"/>
       </w:pPr>
       <w:r>
-        <w:t>English</w:t>
+        <w:t>ඉංග්‍රීසි</w:t>
       </w:r>
     </w:p>
     <w:p/>
@@ -93,7 +93,7 @@
               <w:rPr>
                 <w:b w:val="1"/>
               </w:rPr>
-              <w:t>Brief</w:t>
+              <w:t>සංක්ෂिप्तය</w:t>
             </w:r>
             <w:r>
               <w:t>:</w:t>
@@ -105,7 +105,7 @@
               <w:spacing w:line="240" w:lineRule="auto"/>
             </w:pPr>
             <w:r>
-              <w:t xml:space="preserve">An email sent to partners in the target country whose documents failed our verification process. It will be sent via customer.io</w:t>
+              <w:t xml:space="preserve">අපගේ සත්‍යාපන ක්‍රියාවලියෙන් අසමත් වූ ඔබගේ ලේඛන සඳහා ඉලක්ක ඉතා දේපල වීම් කළ සහයෝගීන්ට යැවුණු ඉමීලයක්. ඒවා customer.io හරහා යැවෙනු ඇත</w:t>
             </w:r>
           </w:p>
           <w:p>
@@ -123,7 +123,7 @@
               <w:rPr>
                 <w:b w:val="1"/>
               </w:rPr>
-              <w:t xml:space="preserve">Target audience</w:t>
+              <w:t xml:space="preserve">ඉලක්ක ප්‍රේක්ෂක</w:t>
             </w:r>
             <w:r>
               <w:t>:</w:t>
@@ -135,7 +135,7 @@
               <w:spacing w:line="240" w:lineRule="auto"/>
             </w:pPr>
             <w:r>
-              <w:t xml:space="preserve">Invited partners who submitted wrong/incomplete documents</w:t>
+              <w:t xml:space="preserve">වැරදී හෝ නොපුරවන ලේඛන යොමුකළ ආරාධනා කළ හවුල්කරුවන්</w:t>
             </w:r>
           </w:p>
         </w:tc>
@@ -147,7 +147,7 @@
         <w:rPr>
           <w:b w:val="1"/>
         </w:rPr>
-        <w:t xml:space="preserve">Subject line</w:t>
+        <w:t xml:space="preserve">විෂය රේඛාව</w:t>
       </w:r>
       <w:r>
         <w:t xml:space="preserve">: </w:t>
@@ -159,7 +159,7 @@
         <w:t xml:space="preserve">[EVENT NAME]</w:t>
       </w:r>
       <w:r>
-        <w:t xml:space="preserve"> — document verification failed </w:t>
+        <w:t xml:space="preserve"> — ලේඛන සත්‍යාපන අසමත් විය </w:t>
       </w:r>
     </w:p>
     <w:p/>
@@ -173,7 +173,7 @@
         <w:pStyle w:val="P68B1DB1-Normal3"/>
       </w:pPr>
       <w:r>
-        <w:t xml:space="preserve">Uh oh! Your documents couldn’t be verified</w:t>
+        <w:t xml:space="preserve">Uh oh! ඔබගේ ලේඛන සත්‍යාපනය කළ නොහැකි විය</w:t>
       </w:r>
     </w:p>
     <w:p/>
@@ -182,7 +182,7 @@
         <w:spacing w:after="200" w:lineRule="auto"/>
       </w:pPr>
       <w:r>
-        <w:t xml:space="preserve">Hi </w:t>
+        <w:t xml:space="preserve">ආයුබෝවන් </w:t>
       </w:r>
       <w:r>
         <w:rPr>
@@ -199,7 +199,7 @@
         <w:spacing w:after="200" w:lineRule="auto"/>
       </w:pPr>
       <w:r>
-        <w:t xml:space="preserve">We regret to inform you that your documents have failed our verification process as we found the following issues with them: </w:t>
+        <w:t xml:space="preserve">අපි ඔබගේ ලේඛනවල​ පහත සඳහන් ගැටලු සොයා ගත් බැවින් ඒවා අපගේ සත්‍යාපන ක්‍රියාවලියෙන් අසමත් වී ඇති බව කනගාටුවෙන් ඔබට දන්වා සිටිමු: </w:t>
       </w:r>
     </w:p>
     <w:p>
@@ -219,10 +219,10 @@
         <w:rPr>
           <w:b w:val="1"/>
         </w:rPr>
-        <w:t xml:space="preserve">A copy of your vaccination certificate</w:t>
-      </w:r>
-      <w:r>
-        <w:t xml:space="preserve">: Document is unclear</w:t>
+        <w:t xml:space="preserve">ඔබේ එන්නත් සහතිකයේ පිටපතක්</w:t>
+      </w:r>
+      <w:r>
+        <w:t xml:space="preserve">: ලේඛනය අපැහැදිලියි</w:t>
       </w:r>
     </w:p>
     <w:p>
@@ -242,10 +242,10 @@
         <w:rPr>
           <w:b w:val="1"/>
         </w:rPr>
-        <w:t xml:space="preserve">[Document 2]</w:t>
-      </w:r>
-      <w:r>
-        <w:t xml:space="preserve">: [problem]</w:t>
+        <w:t xml:space="preserve">[ලේඛන 2]</w:t>
+      </w:r>
+      <w:r>
+        <w:t xml:space="preserve">: [ගැටලුව]</w:t>
       </w:r>
     </w:p>
     <w:p>
@@ -253,7 +253,7 @@
         <w:spacing w:after="200" w:lineRule="auto"/>
       </w:pPr>
       <w:r>
-        <w:t xml:space="preserve">Please resubmit the documents above by </w:t>
+        <w:t xml:space="preserve">කරුණාකර ඉහත ලේඛන </w:t>
       </w:r>
       <w:r>
         <w:rPr>
@@ -276,7 +276,7 @@
         <w:t>]</w:t>
       </w:r>
       <w:r>
-        <w:t xml:space="preserve"> so we can proceed with the necessary arrangements.</w:t>
+        <w:t xml:space="preserve"> දිනට පෙර​ නැවත ඉදිරිපත් කරන්න, එවිට අපට අවශ්‍ය විධිවිධාන සමඟ ඉදිරියට යා හැක.</w:t>
       </w:r>
     </w:p>
     <w:p>
@@ -317,7 +317,7 @@
         <w:spacing w:after="200" w:lineRule="auto"/>
       </w:pPr>
       <w:r>
-        <w:t xml:space="preserve">If you have any questions, please contact your country manager, </w:t>
+        <w:t xml:space="preserve">ඔබට කිසියම් ප්‍රශ්නයක් ඇත්නම්, කරුණාකර ඔබගේ රටේ කළමනාකරු, </w:t>
       </w:r>
       <w:r>
         <w:rPr>
@@ -326,7 +326,7 @@
         <w:t>[NAME]</w:t>
       </w:r>
       <w:r>
-        <w:t xml:space="preserve">, at </w:t>
+        <w:t xml:space="preserve">, </w:t>
       </w:r>
       <w:r>
         <w:rPr>
@@ -335,7 +335,7 @@
         <w:t xml:space="preserve">[EMAIL ADDRESS]</w:t>
       </w:r>
       <w:r>
-        <w:t xml:space="preserve"> or </w:t>
+        <w:t xml:space="preserve"> හරහා හෝ </w:t>
       </w:r>
       <w:r>
         <w:rPr>
@@ -344,7 +344,7 @@
         <w:t xml:space="preserve">[WHATSAPP NO]</w:t>
       </w:r>
       <w:r>
-        <w:t xml:space="preserve"> (WhatsApp). </w:t>
+        <w:t xml:space="preserve"> (WhatsApp) හරහා අමතන්න. </w:t>
       </w:r>
       <w:commentRangeEnd w:id="0"/>
       <w:r>

</xml_diff>